<commit_message>
Updated Activity1 with download link for XUbuntu
</commit_message>
<xml_diff>
--- a/Activity1BashPrimer/XubuntuInstructions/XUbuntuInstall.docx
+++ b/Activity1BashPrimer/XubuntuInstructions/XUbuntuInstall.docx
@@ -7,19 +7,66 @@
         <w:pStyle w:val="Heading1"/>
       </w:pPr>
       <w:r>
-        <w:t>Installing XUbuntu in VirtualBox</w:t>
-      </w:r>
+        <w:t xml:space="preserve">Installing </w:t>
+      </w:r>
+      <w:proofErr w:type="spellStart"/>
+      <w:r>
+        <w:t>XUbuntu</w:t>
+      </w:r>
+      <w:proofErr w:type="spellEnd"/>
+      <w:r>
+        <w:t xml:space="preserve"> in </w:t>
+      </w:r>
+      <w:proofErr w:type="spellStart"/>
+      <w:r>
+        <w:t>VirtualBox</w:t>
+      </w:r>
+      <w:proofErr w:type="spellEnd"/>
     </w:p>
     <w:p/>
     <w:p>
-      <w:r>
-        <w:t xml:space="preserve">XUbuntu is an Ubuntu flavour which is lighter on RAM and graphics memory. </w:t>
-      </w:r>
-      <w:r>
-        <w:t>Oracle VirtualB</w:t>
-      </w:r>
-      <w:r>
-        <w:t xml:space="preserve">ox is freeware virtualisation software, allowing you to run a different operating system (OS) </w:t>
+      <w:proofErr w:type="spellStart"/>
+      <w:r>
+        <w:t>XUbuntu</w:t>
+      </w:r>
+      <w:proofErr w:type="spellEnd"/>
+      <w:r>
+        <w:t xml:space="preserve"> is an Ubuntu </w:t>
+      </w:r>
+      <w:proofErr w:type="spellStart"/>
+      <w:proofErr w:type="gramStart"/>
+      <w:r>
+        <w:t>flavour</w:t>
+      </w:r>
+      <w:proofErr w:type="spellEnd"/>
+      <w:r>
+        <w:t xml:space="preserve"> which</w:t>
+      </w:r>
+      <w:proofErr w:type="gramEnd"/>
+      <w:r>
+        <w:t xml:space="preserve"> is lighter on RAM and graphics memory. </w:t>
+      </w:r>
+      <w:r>
+        <w:t xml:space="preserve">Oracle </w:t>
+      </w:r>
+      <w:proofErr w:type="spellStart"/>
+      <w:r>
+        <w:t>VirtualB</w:t>
+      </w:r>
+      <w:r>
+        <w:t>ox</w:t>
+      </w:r>
+      <w:proofErr w:type="spellEnd"/>
+      <w:r>
+        <w:t xml:space="preserve"> is freeware </w:t>
+      </w:r>
+      <w:proofErr w:type="spellStart"/>
+      <w:r>
+        <w:t>virtualisation</w:t>
+      </w:r>
+      <w:proofErr w:type="spellEnd"/>
+      <w:r>
+        <w:t xml:space="preserve"> software, allowing you to run a different operating system (OS) </w:t>
       </w:r>
       <w:r>
         <w:t>inside the host OS</w:t>
@@ -28,17 +75,59 @@
         <w:t xml:space="preserve">. </w:t>
       </w:r>
       <w:r>
-        <w:t xml:space="preserve">Running software inside a virtualbox also allows you to have a separate sandbox, ensuring that configuration changes will not affect the host system. </w:t>
-      </w:r>
+        <w:t xml:space="preserve">Running software inside a </w:t>
+      </w:r>
+      <w:proofErr w:type="spellStart"/>
+      <w:r>
+        <w:t>virtualbox</w:t>
+      </w:r>
+      <w:proofErr w:type="spellEnd"/>
+      <w:r>
+        <w:t xml:space="preserve"> also allows you to have a separate sandbox, ensuring that configuration changes will not affect the host </w:t>
+      </w:r>
+      <w:bookmarkStart w:id="0" w:name="_GoBack"/>
+      <w:bookmarkEnd w:id="0"/>
+      <w:r>
+        <w:t xml:space="preserve">system. </w:t>
+      </w:r>
+      <w:r>
+        <w:t xml:space="preserve">Before your begin, download the </w:t>
+      </w:r>
+      <w:proofErr w:type="spellStart"/>
+      <w:r>
+        <w:t>XUbuntu</w:t>
+      </w:r>
+      <w:proofErr w:type="spellEnd"/>
+      <w:r>
+        <w:t xml:space="preserve"> ISO from here: </w:t>
+      </w:r>
+    </w:p>
+    <w:p>
+      <w:hyperlink r:id="rId5" w:history="1">
+        <w:r>
+          <w:rPr>
+            <w:rStyle w:val="Hyperlink"/>
+          </w:rPr>
+          <w:t>http://ubuntu.mirror.ac.za/ubuntu-cdimage/xubuntu/bionic/daily-live/20180520/</w:t>
+        </w:r>
+      </w:hyperlink>
     </w:p>
     <w:p/>
     <w:p>
       <w:r>
-        <w:t xml:space="preserve">Download and install VirtualBox, and you should see this screen when it starts up. </w:t>
-      </w:r>
-    </w:p>
-    <w:p>
-      <w:hyperlink r:id="rId5" w:history="1">
+        <w:t xml:space="preserve">Download and install </w:t>
+      </w:r>
+      <w:proofErr w:type="spellStart"/>
+      <w:r>
+        <w:t>VirtualBox</w:t>
+      </w:r>
+      <w:proofErr w:type="spellEnd"/>
+      <w:r>
+        <w:t xml:space="preserve">, and you should see this screen when it starts up. </w:t>
+      </w:r>
+    </w:p>
+    <w:p>
+      <w:hyperlink r:id="rId6" w:history="1">
         <w:r>
           <w:rPr>
             <w:rStyle w:val="Hyperlink"/>
@@ -74,7 +163,7 @@
                     </pic:cNvPicPr>
                   </pic:nvPicPr>
                   <pic:blipFill>
-                    <a:blip r:embed="rId6">
+                    <a:blip r:embed="rId7">
                       <a:extLst>
                         <a:ext uri="{28A0092B-C50C-407E-A947-70E740481C1C}">
                           <a14:useLocalDpi xmlns:a14="http://schemas.microsoft.com/office/drawing/2010/main" val="0"/>
@@ -109,7 +198,15 @@
     <w:p/>
     <w:p>
       <w:r>
-        <w:t>Select New, then you should see this screen:</w:t>
+        <w:t>Select New</w:t>
+      </w:r>
+      <w:proofErr w:type="gramStart"/>
+      <w:r>
+        <w:t>,</w:t>
+      </w:r>
+      <w:proofErr w:type="gramEnd"/>
+      <w:r>
+        <w:t xml:space="preserve"> then you should see this screen:</w:t>
       </w:r>
     </w:p>
     <w:p>
@@ -138,7 +235,7 @@
                     </pic:cNvPicPr>
                   </pic:nvPicPr>
                   <pic:blipFill>
-                    <a:blip r:embed="rId7">
+                    <a:blip r:embed="rId8">
                       <a:extLst>
                         <a:ext uri="{28A0092B-C50C-407E-A947-70E740481C1C}">
                           <a14:useLocalDpi xmlns:a14="http://schemas.microsoft.com/office/drawing/2010/main" val="0"/>
@@ -172,12 +269,12 @@
     </w:p>
     <w:p>
       <w:r>
+        <w:lastRenderedPageBreak/>
         <w:t xml:space="preserve">Select all the options as above, and press Create. </w:t>
       </w:r>
     </w:p>
     <w:p>
       <w:r>
-        <w:lastRenderedPageBreak/>
         <w:t xml:space="preserve">This screen will show you how to create the virtual disk image. </w:t>
       </w:r>
       <w:r>
@@ -213,7 +310,7 @@
                     </pic:cNvPicPr>
                   </pic:nvPicPr>
                   <pic:blipFill>
-                    <a:blip r:embed="rId8">
+                    <a:blip r:embed="rId9">
                       <a:extLst>
                         <a:ext uri="{28A0092B-C50C-407E-A947-70E740481C1C}">
                           <a14:useLocalDpi xmlns:a14="http://schemas.microsoft.com/office/drawing/2010/main" val="0"/>
@@ -294,7 +391,7 @@
                     </pic:cNvPicPr>
                   </pic:nvPicPr>
                   <pic:blipFill>
-                    <a:blip r:embed="rId9">
+                    <a:blip r:embed="rId10">
                       <a:extLst>
                         <a:ext uri="{28A0092B-C50C-407E-A947-70E740481C1C}">
                           <a14:useLocalDpi xmlns:a14="http://schemas.microsoft.com/office/drawing/2010/main" val="0"/>
@@ -357,7 +454,7 @@
                     </pic:cNvPicPr>
                   </pic:nvPicPr>
                   <pic:blipFill>
-                    <a:blip r:embed="rId10">
+                    <a:blip r:embed="rId11">
                       <a:extLst>
                         <a:ext uri="{28A0092B-C50C-407E-A947-70E740481C1C}">
                           <a14:useLocalDpi xmlns:a14="http://schemas.microsoft.com/office/drawing/2010/main" val="0"/>
@@ -396,7 +493,6 @@
     </w:p>
     <w:p>
       <w:r>
-        <w:lastRenderedPageBreak/>
         <w:t>This will open a file select window. Select the .ISO file that you wish to install. Click Open.</w:t>
       </w:r>
     </w:p>
@@ -426,7 +522,7 @@
                     </pic:cNvPicPr>
                   </pic:nvPicPr>
                   <pic:blipFill>
-                    <a:blip r:embed="rId11">
+                    <a:blip r:embed="rId12">
                       <a:extLst>
                         <a:ext uri="{28A0092B-C50C-407E-A947-70E740481C1C}">
                           <a14:useLocalDpi xmlns:a14="http://schemas.microsoft.com/office/drawing/2010/main" val="0"/>
@@ -464,7 +560,15 @@
         <w:t>After you have completed setting up the CD drive, select the Display tab</w:t>
       </w:r>
       <w:r>
-        <w:t xml:space="preserve">. Set all the values as shown in this picture below. </w:t>
+        <w:t xml:space="preserve">. </w:t>
+      </w:r>
+      <w:proofErr w:type="gramStart"/>
+      <w:r>
+        <w:t>Set</w:t>
+      </w:r>
+      <w:proofErr w:type="gramEnd"/>
+      <w:r>
+        <w:t xml:space="preserve"> all the values as shown in this picture below. </w:t>
       </w:r>
       <w:r>
         <w:t xml:space="preserve">Press OK. </w:t>
@@ -496,7 +600,7 @@
                     </pic:cNvPicPr>
                   </pic:nvPicPr>
                   <pic:blipFill>
-                    <a:blip r:embed="rId12">
+                    <a:blip r:embed="rId13">
                       <a:extLst>
                         <a:ext uri="{28A0092B-C50C-407E-A947-70E740481C1C}">
                           <a14:useLocalDpi xmlns:a14="http://schemas.microsoft.com/office/drawing/2010/main" val="0"/>
@@ -538,14 +642,19 @@
     </w:p>
     <w:p>
       <w:r>
-        <w:lastRenderedPageBreak/>
-        <w:t>Finally, go to the Network tab. Enable “Adapter 2” and set it up as follow. The “Name” variable will p</w:t>
+        <w:t xml:space="preserve">Finally, go to the Network tab. </w:t>
+      </w:r>
+      <w:proofErr w:type="gramStart"/>
+      <w:r>
+        <w:t>Enable</w:t>
+      </w:r>
+      <w:proofErr w:type="gramEnd"/>
+      <w:r>
+        <w:t xml:space="preserve"> “Adapter 2” and set it up as follow. The “Name” variable will p</w:t>
       </w:r>
       <w:r>
         <w:t>robably be different on your PC, select the one that refers to your wireless networking card.</w:t>
       </w:r>
-      <w:bookmarkStart w:id="0" w:name="_GoBack"/>
-      <w:bookmarkEnd w:id="0"/>
     </w:p>
     <w:p>
       <w:pPr>
@@ -573,7 +682,7 @@
                     </pic:cNvPicPr>
                   </pic:nvPicPr>
                   <pic:blipFill>
-                    <a:blip r:embed="rId13">
+                    <a:blip r:embed="rId14">
                       <a:extLst>
                         <a:ext uri="{28A0092B-C50C-407E-A947-70E740481C1C}">
                           <a14:useLocalDpi xmlns:a14="http://schemas.microsoft.com/office/drawing/2010/main" val="0"/>
@@ -622,8 +731,21 @@
     </w:p>
     <w:p>
       <w:r>
-        <w:t>Once the virtual machine has booted up, you should see the following install screen for XUbuntu. Select Install XUbuntu</w:t>
-      </w:r>
+        <w:t xml:space="preserve">Once the virtual machine has booted up, you should see the following install screen for </w:t>
+      </w:r>
+      <w:proofErr w:type="spellStart"/>
+      <w:r>
+        <w:t>XUbuntu</w:t>
+      </w:r>
+      <w:proofErr w:type="spellEnd"/>
+      <w:r>
+        <w:t xml:space="preserve">. Select Install </w:t>
+      </w:r>
+      <w:proofErr w:type="spellStart"/>
+      <w:r>
+        <w:t>XUbuntu</w:t>
+      </w:r>
+      <w:proofErr w:type="spellEnd"/>
       <w:r>
         <w:t>.</w:t>
       </w:r>
@@ -654,7 +776,7 @@
                     </pic:cNvPicPr>
                   </pic:nvPicPr>
                   <pic:blipFill>
-                    <a:blip r:embed="rId14">
+                    <a:blip r:embed="rId15">
                       <a:extLst>
                         <a:ext uri="{28A0092B-C50C-407E-A947-70E740481C1C}">
                           <a14:useLocalDpi xmlns:a14="http://schemas.microsoft.com/office/drawing/2010/main" val="0"/>
@@ -694,7 +816,15 @@
         <w:t xml:space="preserve"> </w:t>
       </w:r>
       <w:r>
-        <w:t>uncheck “Download updates while installing Xubuntu” to save time during installation.</w:t>
+        <w:t xml:space="preserve">uncheck “Download updates while installing </w:t>
+      </w:r>
+      <w:proofErr w:type="spellStart"/>
+      <w:r>
+        <w:t>Xubuntu</w:t>
+      </w:r>
+      <w:proofErr w:type="spellEnd"/>
+      <w:r>
+        <w:t>” to save time during installation.</w:t>
       </w:r>
     </w:p>
     <w:p>
@@ -705,7 +835,6 @@
         <w:rPr>
           <w:noProof/>
         </w:rPr>
-        <w:lastRenderedPageBreak/>
         <w:drawing>
           <wp:inline distT="0" distB="0" distL="0" distR="0" wp14:anchorId="7734692D" wp14:editId="2D3E9478">
             <wp:extent cx="4549238" cy="3260465"/>
@@ -724,7 +853,7 @@
                     </pic:cNvPicPr>
                   </pic:nvPicPr>
                   <pic:blipFill>
-                    <a:blip r:embed="rId15">
+                    <a:blip r:embed="rId16">
                       <a:extLst>
                         <a:ext uri="{28A0092B-C50C-407E-A947-70E740481C1C}">
                           <a14:useLocalDpi xmlns:a14="http://schemas.microsoft.com/office/drawing/2010/main" val="0"/>
@@ -763,7 +892,6 @@
     </w:p>
     <w:p>
       <w:r>
-        <w:lastRenderedPageBreak/>
         <w:t xml:space="preserve">When you see the screen below, do not change anything. Select </w:t>
       </w:r>
     </w:p>
@@ -798,7 +926,7 @@
                     </pic:cNvPicPr>
                   </pic:nvPicPr>
                   <pic:blipFill>
-                    <a:blip r:embed="rId16">
+                    <a:blip r:embed="rId17">
                       <a:extLst>
                         <a:ext uri="{28A0092B-C50C-407E-A947-70E740481C1C}">
                           <a14:useLocalDpi xmlns:a14="http://schemas.microsoft.com/office/drawing/2010/main" val="0"/>
@@ -833,8 +961,13 @@
     <w:p/>
     <w:p>
       <w:r>
-        <w:t>The following warning will be displayed. You do not need to be worried: all of these changes will remain inside the virtual machine itself and will not affect your host OS in any way. Select “Continue”.</w:t>
-      </w:r>
+        <w:t xml:space="preserve">The following warning will be displayed. You do not need to be worried: all of these changes will remain inside the virtual machine itself and will not affect your host OS in any way. </w:t>
+      </w:r>
+      <w:proofErr w:type="gramStart"/>
+      <w:r>
+        <w:t>Select “Continue”.</w:t>
+      </w:r>
+      <w:proofErr w:type="gramEnd"/>
     </w:p>
     <w:p>
       <w:pPr>
@@ -862,7 +995,7 @@
                     </pic:cNvPicPr>
                   </pic:nvPicPr>
                   <pic:blipFill>
-                    <a:blip r:embed="rId17">
+                    <a:blip r:embed="rId18">
                       <a:extLst>
                         <a:ext uri="{28A0092B-C50C-407E-A947-70E740481C1C}">
                           <a14:useLocalDpi xmlns:a14="http://schemas.microsoft.com/office/drawing/2010/main" val="0"/>
@@ -926,7 +1059,7 @@
                     </pic:cNvPicPr>
                   </pic:nvPicPr>
                   <pic:blipFill>
-                    <a:blip r:embed="rId18">
+                    <a:blip r:embed="rId19">
                       <a:extLst>
                         <a:ext uri="{28A0092B-C50C-407E-A947-70E740481C1C}">
                           <a14:useLocalDpi xmlns:a14="http://schemas.microsoft.com/office/drawing/2010/main" val="0"/>
@@ -960,8 +1093,23 @@
     </w:p>
     <w:p>
       <w:r>
-        <w:lastRenderedPageBreak/>
-        <w:t xml:space="preserve">After the installation is complete (around 20 – 30 mins), you should see this screen. Select “Restart Now”. Your virtual machine will restart and boot into XUbuntu for the first time. </w:t>
+        <w:t xml:space="preserve">After the installation is complete (around 20 – 30 </w:t>
+      </w:r>
+      <w:proofErr w:type="spellStart"/>
+      <w:r>
+        <w:t>mins</w:t>
+      </w:r>
+      <w:proofErr w:type="spellEnd"/>
+      <w:r>
+        <w:t xml:space="preserve">), you should see this screen. Select “Restart Now”. Your virtual machine will restart and boot into </w:t>
+      </w:r>
+      <w:proofErr w:type="spellStart"/>
+      <w:r>
+        <w:t>XUbuntu</w:t>
+      </w:r>
+      <w:proofErr w:type="spellEnd"/>
+      <w:r>
+        <w:t xml:space="preserve"> for the first time. </w:t>
       </w:r>
     </w:p>
     <w:p>
@@ -990,7 +1138,7 @@
                     </pic:cNvPicPr>
                   </pic:nvPicPr>
                   <pic:blipFill>
-                    <a:blip r:embed="rId19">
+                    <a:blip r:embed="rId20">
                       <a:extLst>
                         <a:ext uri="{28A0092B-C50C-407E-A947-70E740481C1C}">
                           <a14:useLocalDpi xmlns:a14="http://schemas.microsoft.com/office/drawing/2010/main" val="0"/>
@@ -1291,6 +1439,18 @@
       <w:u w:val="single"/>
     </w:rPr>
   </w:style>
+  <w:style w:type="character" w:styleId="FollowedHyperlink">
+    <w:name w:val="FollowedHyperlink"/>
+    <w:basedOn w:val="DefaultParagraphFont"/>
+    <w:uiPriority w:val="99"/>
+    <w:semiHidden/>
+    <w:unhideWhenUsed/>
+    <w:rsid w:val="0065557F"/>
+    <w:rPr>
+      <w:color w:val="800080" w:themeColor="followedHyperlink"/>
+      <w:u w:val="single"/>
+    </w:rPr>
+  </w:style>
 </w:styles>
 </file>
 
@@ -1550,6 +1710,18 @@
     <w:rsid w:val="00CB4892"/>
     <w:rPr>
       <w:color w:val="0000FF" w:themeColor="hyperlink"/>
+      <w:u w:val="single"/>
+    </w:rPr>
+  </w:style>
+  <w:style w:type="character" w:styleId="FollowedHyperlink">
+    <w:name w:val="FollowedHyperlink"/>
+    <w:basedOn w:val="DefaultParagraphFont"/>
+    <w:uiPriority w:val="99"/>
+    <w:semiHidden/>
+    <w:unhideWhenUsed/>
+    <w:rsid w:val="0065557F"/>
+    <w:rPr>
+      <w:color w:val="800080" w:themeColor="followedHyperlink"/>
       <w:u w:val="single"/>
     </w:rPr>
   </w:style>

</xml_diff>